<commit_message>
Aprobación Investigación PhD Edgardo - Poliaclirato
</commit_message>
<xml_diff>
--- a/Investigaciones/2022/Agricultura/Doctor Edgardo Cruz/Lista de Cotejo Informe Investigación Cuantitativa UML Ocotal.docx
+++ b/Investigaciones/2022/Agricultura/Doctor Edgardo Cruz/Lista de Cotejo Informe Investigación Cuantitativa UML Ocotal.docx
@@ -1,6 +1,6 @@
 
 <file path=word/document.xml><?xml version="1.0" encoding="utf-8"?>
-<w:document xmlns:wpc="http://schemas.microsoft.com/office/word/2010/wordprocessingCanvas" xmlns:cx="http://schemas.microsoft.com/office/drawing/2014/chartex" xmlns:cx1="http://schemas.microsoft.com/office/drawing/2015/9/8/chartex" xmlns:cx2="http://schemas.microsoft.com/office/drawing/2015/10/21/chartex" xmlns:cx3="http://schemas.microsoft.com/office/drawing/2016/5/9/chartex" xmlns:cx4="http://schemas.microsoft.com/office/drawing/2016/5/10/chartex" xmlns:cx5="http://schemas.microsoft.com/office/drawing/2016/5/11/chartex" xmlns:cx6="http://schemas.microsoft.com/office/drawing/2016/5/12/chartex" xmlns:cx7="http://schemas.microsoft.com/office/drawing/2016/5/13/chartex" xmlns:cx8="http://schemas.microsoft.com/office/drawing/2016/5/14/chartex" xmlns:mc="http://schemas.openxmlformats.org/markup-compatibility/2006" xmlns:aink="http://schemas.microsoft.com/office/drawing/2016/ink" xmlns:am3d="http://schemas.microsoft.com/office/drawing/2017/model3d" xmlns:o="urn:schemas-microsoft-com:office:office" xmlns:oel="http://schemas.microsoft.com/office/2019/extlst" xmlns:r="http://schemas.openxmlformats.org/officeDocument/2006/relationships" xmlns:m="http://schemas.openxmlformats.org/officeDocument/2006/math" xmlns:v="urn:schemas-microsoft-com:vml" xmlns:wp14="http://schemas.microsoft.com/office/word/2010/wordprocessingDrawing" xmlns:wp="http://schemas.openxmlformats.org/drawingml/2006/wordprocessingDrawing" xmlns:w10="urn:schemas-microsoft-com:office:word" xmlns:w="http://schemas.openxmlformats.org/wordprocessingml/2006/main" xmlns:w14="http://schemas.microsoft.com/office/word/2010/wordml" xmlns:w15="http://schemas.microsoft.com/office/word/2012/wordml" xmlns:w16cex="http://schemas.microsoft.com/office/word/2018/wordml/cex" xmlns:w16cid="http://schemas.microsoft.com/office/word/2016/wordml/cid" xmlns:w16="http://schemas.microsoft.com/office/word/2018/wordml" xmlns:w16du="http://schemas.microsoft.com/office/word/2023/wordml/word16du" xmlns:w16sdtdh="http://schemas.microsoft.com/office/word/2020/wordml/sdtdatahash" xmlns:w16se="http://schemas.microsoft.com/office/word/2015/wordml/symex" xmlns:wpg="http://schemas.microsoft.com/office/word/2010/wordprocessingGroup" xmlns:wpi="http://schemas.microsoft.com/office/word/2010/wordprocessingInk" xmlns:wne="http://schemas.microsoft.com/office/word/2006/wordml" xmlns:wps="http://schemas.microsoft.com/office/word/2010/wordprocessingShape" mc:Ignorable="w14 w15 w16se w16cid w16 w16cex w16sdtdh w16du wp14">
+<w:document xmlns:wpc="http://schemas.microsoft.com/office/word/2010/wordprocessingCanvas" xmlns:cx="http://schemas.microsoft.com/office/drawing/2014/chartex" xmlns:cx1="http://schemas.microsoft.com/office/drawing/2015/9/8/chartex" xmlns:cx2="http://schemas.microsoft.com/office/drawing/2015/10/21/chartex" xmlns:cx3="http://schemas.microsoft.com/office/drawing/2016/5/9/chartex" xmlns:cx4="http://schemas.microsoft.com/office/drawing/2016/5/10/chartex" xmlns:cx5="http://schemas.microsoft.com/office/drawing/2016/5/11/chartex" xmlns:cx6="http://schemas.microsoft.com/office/drawing/2016/5/12/chartex" xmlns:cx7="http://schemas.microsoft.com/office/drawing/2016/5/13/chartex" xmlns:cx8="http://schemas.microsoft.com/office/drawing/2016/5/14/chartex" xmlns:mc="http://schemas.openxmlformats.org/markup-compatibility/2006" xmlns:aink="http://schemas.microsoft.com/office/drawing/2016/ink" xmlns:am3d="http://schemas.microsoft.com/office/drawing/2017/model3d" xmlns:o="urn:schemas-microsoft-com:office:office" xmlns:r="http://schemas.openxmlformats.org/officeDocument/2006/relationships" xmlns:m="http://schemas.openxmlformats.org/officeDocument/2006/math" xmlns:v="urn:schemas-microsoft-com:vml" xmlns:wp14="http://schemas.microsoft.com/office/word/2010/wordprocessingDrawing" xmlns:wp="http://schemas.openxmlformats.org/drawingml/2006/wordprocessingDrawing" xmlns:w10="urn:schemas-microsoft-com:office:word" xmlns:w="http://schemas.openxmlformats.org/wordprocessingml/2006/main" xmlns:w14="http://schemas.microsoft.com/office/word/2010/wordml" xmlns:w15="http://schemas.microsoft.com/office/word/2012/wordml" xmlns:w16cex="http://schemas.microsoft.com/office/word/2018/wordml/cex" xmlns:w16cid="http://schemas.microsoft.com/office/word/2016/wordml/cid" xmlns:w16="http://schemas.microsoft.com/office/word/2018/wordml" xmlns:w16sdtdh="http://schemas.microsoft.com/office/word/2020/wordml/sdtdatahash" xmlns:w16se="http://schemas.microsoft.com/office/word/2015/wordml/symex" xmlns:wpg="http://schemas.microsoft.com/office/word/2010/wordprocessingGroup" xmlns:wpi="http://schemas.microsoft.com/office/word/2010/wordprocessingInk" xmlns:wne="http://schemas.microsoft.com/office/word/2006/wordml" xmlns:wps="http://schemas.microsoft.com/office/word/2010/wordprocessingShape" mc:Ignorable="w14 w15 w16se w16cid w16 w16cex w16sdtdh wp14">
   <w:body>
     <w:p>
       <w:pPr>
@@ -184,15 +184,6 @@
         </w:rPr>
       </w:pPr>
     </w:p>
-    <w:p>
-      <w:pPr>
-        <w:spacing w:line="276" w:lineRule="auto"/>
-        <w:jc w:val="both"/>
-        <w:rPr>
-          <w:rFonts w:ascii="Asap" w:hAnsi="Asap"/>
-        </w:rPr>
-      </w:pPr>
-    </w:p>
     <w:tbl>
       <w:tblPr>
         <w:tblStyle w:val="Tablaconcuadrcula"/>
@@ -250,7 +241,13 @@
               <w:rPr>
                 <w:rFonts w:ascii="Asap" w:hAnsi="Asap"/>
               </w:rPr>
-              <w:t>04/05/2024</w:t>
+              <w:t>19</w:t>
+            </w:r>
+            <w:r>
+              <w:rPr>
+                <w:rFonts w:ascii="Asap" w:hAnsi="Asap"/>
+              </w:rPr>
+              <w:t>/05/2024</w:t>
             </w:r>
           </w:p>
         </w:tc>
@@ -521,7 +518,35 @@
               <w:rPr>
                 <w:rFonts w:ascii="Asap" w:hAnsi="Asap"/>
               </w:rPr>
-              <w:t>Comparar las etapas fenológicas del cultivo de cebolla vr. Red Burgundy, en dos tipos de siembra, con el uso de hidrogeles de poliacrilato en el suelo.</w:t>
+              <w:t xml:space="preserve">Comparar las etapas fenológicas del cultivo de cebolla </w:t>
+            </w:r>
+            <w:proofErr w:type="spellStart"/>
+            <w:r>
+              <w:rPr>
+                <w:rFonts w:ascii="Asap" w:hAnsi="Asap"/>
+              </w:rPr>
+              <w:t>vr</w:t>
+            </w:r>
+            <w:proofErr w:type="spellEnd"/>
+            <w:r>
+              <w:rPr>
+                <w:rFonts w:ascii="Asap" w:hAnsi="Asap"/>
+              </w:rPr>
+              <w:t xml:space="preserve">. Red </w:t>
+            </w:r>
+            <w:proofErr w:type="spellStart"/>
+            <w:r>
+              <w:rPr>
+                <w:rFonts w:ascii="Asap" w:hAnsi="Asap"/>
+              </w:rPr>
+              <w:t>Burgundy</w:t>
+            </w:r>
+            <w:proofErr w:type="spellEnd"/>
+            <w:r>
+              <w:rPr>
+                <w:rFonts w:ascii="Asap" w:hAnsi="Asap"/>
+              </w:rPr>
+              <w:t>, en dos tipos de siembra, con el uso de hidrogeles de poliacrilato en el suelo.</w:t>
             </w:r>
           </w:p>
         </w:tc>
@@ -679,7 +704,7 @@
                 <w:sz w:val="22"/>
                 <w:szCs w:val="22"/>
               </w:rPr>
-              <w:t>Justificación</w:t>
+              <w:t>Observaciones</w:t>
             </w:r>
           </w:p>
         </w:tc>
@@ -1279,6 +1304,12 @@
                 <w:rFonts w:ascii="Asap" w:hAnsi="Asap"/>
               </w:rPr>
             </w:pPr>
+            <w:r>
+              <w:rPr>
+                <w:rFonts w:ascii="Asap" w:hAnsi="Asap"/>
+              </w:rPr>
+              <w:t>X</w:t>
+            </w:r>
           </w:p>
         </w:tc>
         <w:tc>
@@ -1300,12 +1331,6 @@
                 <w:rFonts w:ascii="Asap" w:hAnsi="Asap"/>
               </w:rPr>
             </w:pPr>
-            <w:r>
-              <w:rPr>
-                <w:rFonts w:ascii="Asap" w:hAnsi="Asap"/>
-              </w:rPr>
-              <w:t>X</w:t>
-            </w:r>
           </w:p>
         </w:tc>
         <w:tc>
@@ -1326,12 +1351,6 @@
                 <w:rFonts w:ascii="Asap" w:hAnsi="Asap"/>
               </w:rPr>
             </w:pPr>
-            <w:r>
-              <w:rPr>
-                <w:rFonts w:ascii="Asap" w:hAnsi="Asap"/>
-              </w:rPr>
-              <w:t>Revisar Autor y Colaboradores.</w:t>
-            </w:r>
           </w:p>
         </w:tc>
       </w:tr>
@@ -1665,6 +1684,12 @@
                 <w:rFonts w:ascii="Asap" w:hAnsi="Asap"/>
               </w:rPr>
             </w:pPr>
+            <w:r>
+              <w:rPr>
+                <w:rFonts w:ascii="Asap" w:hAnsi="Asap"/>
+              </w:rPr>
+              <w:t>X</w:t>
+            </w:r>
           </w:p>
         </w:tc>
         <w:tc>
@@ -1686,12 +1711,6 @@
                 <w:rFonts w:ascii="Asap" w:hAnsi="Asap"/>
               </w:rPr>
             </w:pPr>
-            <w:r>
-              <w:rPr>
-                <w:rFonts w:ascii="Asap" w:hAnsi="Asap"/>
-              </w:rPr>
-              <w:t>X</w:t>
-            </w:r>
           </w:p>
         </w:tc>
         <w:tc>
@@ -1712,12 +1731,6 @@
                 <w:rFonts w:ascii="Asap" w:hAnsi="Asap"/>
               </w:rPr>
             </w:pPr>
-            <w:r>
-              <w:rPr>
-                <w:rFonts w:ascii="Asap" w:hAnsi="Asap"/>
-              </w:rPr>
-              <w:t>Falta el contenido.</w:t>
-            </w:r>
           </w:p>
         </w:tc>
       </w:tr>
@@ -2588,7 +2601,7 @@
                 <w:sz w:val="22"/>
                 <w:szCs w:val="22"/>
               </w:rPr>
-              <w:t>Justificación</w:t>
+              <w:t>Observaciones</w:t>
             </w:r>
           </w:p>
         </w:tc>
@@ -3419,6 +3432,12 @@
                 <w:rFonts w:ascii="Asap" w:hAnsi="Asap"/>
               </w:rPr>
             </w:pPr>
+            <w:r>
+              <w:rPr>
+                <w:rFonts w:ascii="Asap" w:hAnsi="Asap"/>
+              </w:rPr>
+              <w:t>X</w:t>
+            </w:r>
           </w:p>
         </w:tc>
         <w:tc>
@@ -3440,12 +3459,6 @@
                 <w:rFonts w:ascii="Asap" w:hAnsi="Asap"/>
               </w:rPr>
             </w:pPr>
-            <w:r>
-              <w:rPr>
-                <w:rFonts w:ascii="Asap" w:hAnsi="Asap"/>
-              </w:rPr>
-              <w:t>X</w:t>
-            </w:r>
           </w:p>
         </w:tc>
         <w:tc>
@@ -3466,32 +3479,6 @@
                 <w:rFonts w:ascii="Asap" w:hAnsi="Asap"/>
               </w:rPr>
             </w:pPr>
-            <w:bookmarkStart w:id="1" w:name="_Hlk165724981"/>
-            <w:r>
-              <w:rPr>
-                <w:rFonts w:ascii="Asap" w:hAnsi="Asap"/>
-                <w:sz w:val="20"/>
-                <w:szCs w:val="20"/>
-              </w:rPr>
-              <w:t>Breve narrativa del</w:t>
-            </w:r>
-            <w:r>
-              <w:rPr>
-                <w:rFonts w:ascii="Asap" w:hAnsi="Asap"/>
-                <w:sz w:val="20"/>
-                <w:szCs w:val="20"/>
-              </w:rPr>
-              <w:t xml:space="preserve"> lugar del trabajo</w:t>
-            </w:r>
-            <w:r>
-              <w:rPr>
-                <w:rFonts w:ascii="Asap" w:hAnsi="Asap"/>
-                <w:sz w:val="20"/>
-                <w:szCs w:val="20"/>
-              </w:rPr>
-              <w:t>, quizás condiciones del lugar, clima, posición geográfica etc.</w:t>
-            </w:r>
-            <w:bookmarkEnd w:id="1"/>
           </w:p>
         </w:tc>
       </w:tr>
@@ -3598,12 +3585,6 @@
                 <w:rFonts w:ascii="Asap" w:hAnsi="Asap"/>
               </w:rPr>
             </w:pPr>
-            <w:r>
-              <w:rPr>
-                <w:rFonts w:ascii="Asap" w:hAnsi="Asap"/>
-              </w:rPr>
-              <w:t>X</w:t>
-            </w:r>
           </w:p>
         </w:tc>
         <w:tc>
@@ -3625,12 +3606,6 @@
                 <w:rFonts w:ascii="Asap" w:hAnsi="Asap"/>
               </w:rPr>
             </w:pPr>
-            <w:r>
-              <w:rPr>
-                <w:rFonts w:ascii="Asap" w:hAnsi="Asap"/>
-              </w:rPr>
-              <w:t>Agregar como Título en el Doc.</w:t>
-            </w:r>
           </w:p>
         </w:tc>
       </w:tr>
@@ -5039,13 +5014,6 @@
                 <w:rFonts w:ascii="Asap" w:hAnsi="Asap"/>
               </w:rPr>
             </w:pPr>
-            <w:r>
-              <w:rPr>
-                <w:rFonts w:ascii="Asap" w:hAnsi="Asap"/>
-                <w:color w:val="FF0000"/>
-              </w:rPr>
-              <w:t>Insertar bibliografía</w:t>
-            </w:r>
           </w:p>
         </w:tc>
       </w:tr>
@@ -5654,7 +5622,7 @@
 </file>
 
 <file path=word/endnotes.xml><?xml version="1.0" encoding="utf-8"?>
-<w:endnotes xmlns:wpc="http://schemas.microsoft.com/office/word/2010/wordprocessingCanvas" xmlns:cx="http://schemas.microsoft.com/office/drawing/2014/chartex" xmlns:cx1="http://schemas.microsoft.com/office/drawing/2015/9/8/chartex" xmlns:cx2="http://schemas.microsoft.com/office/drawing/2015/10/21/chartex" xmlns:cx3="http://schemas.microsoft.com/office/drawing/2016/5/9/chartex" xmlns:cx4="http://schemas.microsoft.com/office/drawing/2016/5/10/chartex" xmlns:cx5="http://schemas.microsoft.com/office/drawing/2016/5/11/chartex" xmlns:cx6="http://schemas.microsoft.com/office/drawing/2016/5/12/chartex" xmlns:cx7="http://schemas.microsoft.com/office/drawing/2016/5/13/chartex" xmlns:cx8="http://schemas.microsoft.com/office/drawing/2016/5/14/chartex" xmlns:mc="http://schemas.openxmlformats.org/markup-compatibility/2006" xmlns:aink="http://schemas.microsoft.com/office/drawing/2016/ink" xmlns:am3d="http://schemas.microsoft.com/office/drawing/2017/model3d" xmlns:o="urn:schemas-microsoft-com:office:office" xmlns:oel="http://schemas.microsoft.com/office/2019/extlst" xmlns:r="http://schemas.openxmlformats.org/officeDocument/2006/relationships" xmlns:m="http://schemas.openxmlformats.org/officeDocument/2006/math" xmlns:v="urn:schemas-microsoft-com:vml" xmlns:wp14="http://schemas.microsoft.com/office/word/2010/wordprocessingDrawing" xmlns:wp="http://schemas.openxmlformats.org/drawingml/2006/wordprocessingDrawing" xmlns:w10="urn:schemas-microsoft-com:office:word" xmlns:w="http://schemas.openxmlformats.org/wordprocessingml/2006/main" xmlns:w14="http://schemas.microsoft.com/office/word/2010/wordml" xmlns:w15="http://schemas.microsoft.com/office/word/2012/wordml" xmlns:w16cex="http://schemas.microsoft.com/office/word/2018/wordml/cex" xmlns:w16cid="http://schemas.microsoft.com/office/word/2016/wordml/cid" xmlns:w16="http://schemas.microsoft.com/office/word/2018/wordml" xmlns:w16du="http://schemas.microsoft.com/office/word/2023/wordml/word16du" xmlns:w16sdtdh="http://schemas.microsoft.com/office/word/2020/wordml/sdtdatahash" xmlns:w16se="http://schemas.microsoft.com/office/word/2015/wordml/symex" xmlns:wpg="http://schemas.microsoft.com/office/word/2010/wordprocessingGroup" xmlns:wpi="http://schemas.microsoft.com/office/word/2010/wordprocessingInk" xmlns:wne="http://schemas.microsoft.com/office/word/2006/wordml" xmlns:wps="http://schemas.microsoft.com/office/word/2010/wordprocessingShape" mc:Ignorable="w14 w15 w16se w16cid w16 w16cex w16sdtdh w16du wp14">
+<w:endnotes xmlns:wpc="http://schemas.microsoft.com/office/word/2010/wordprocessingCanvas" xmlns:cx="http://schemas.microsoft.com/office/drawing/2014/chartex" xmlns:cx1="http://schemas.microsoft.com/office/drawing/2015/9/8/chartex" xmlns:cx2="http://schemas.microsoft.com/office/drawing/2015/10/21/chartex" xmlns:cx3="http://schemas.microsoft.com/office/drawing/2016/5/9/chartex" xmlns:cx4="http://schemas.microsoft.com/office/drawing/2016/5/10/chartex" xmlns:cx5="http://schemas.microsoft.com/office/drawing/2016/5/11/chartex" xmlns:cx6="http://schemas.microsoft.com/office/drawing/2016/5/12/chartex" xmlns:cx7="http://schemas.microsoft.com/office/drawing/2016/5/13/chartex" xmlns:cx8="http://schemas.microsoft.com/office/drawing/2016/5/14/chartex" xmlns:mc="http://schemas.openxmlformats.org/markup-compatibility/2006" xmlns:aink="http://schemas.microsoft.com/office/drawing/2016/ink" xmlns:am3d="http://schemas.microsoft.com/office/drawing/2017/model3d" xmlns:o="urn:schemas-microsoft-com:office:office" xmlns:r="http://schemas.openxmlformats.org/officeDocument/2006/relationships" xmlns:m="http://schemas.openxmlformats.org/officeDocument/2006/math" xmlns:v="urn:schemas-microsoft-com:vml" xmlns:wp14="http://schemas.microsoft.com/office/word/2010/wordprocessingDrawing" xmlns:wp="http://schemas.openxmlformats.org/drawingml/2006/wordprocessingDrawing" xmlns:w10="urn:schemas-microsoft-com:office:word" xmlns:w="http://schemas.openxmlformats.org/wordprocessingml/2006/main" xmlns:w14="http://schemas.microsoft.com/office/word/2010/wordml" xmlns:w15="http://schemas.microsoft.com/office/word/2012/wordml" xmlns:w16cex="http://schemas.microsoft.com/office/word/2018/wordml/cex" xmlns:w16cid="http://schemas.microsoft.com/office/word/2016/wordml/cid" xmlns:w16="http://schemas.microsoft.com/office/word/2018/wordml" xmlns:w16sdtdh="http://schemas.microsoft.com/office/word/2020/wordml/sdtdatahash" xmlns:w16se="http://schemas.microsoft.com/office/word/2015/wordml/symex" xmlns:wpg="http://schemas.microsoft.com/office/word/2010/wordprocessingGroup" xmlns:wpi="http://schemas.microsoft.com/office/word/2010/wordprocessingInk" xmlns:wne="http://schemas.microsoft.com/office/word/2006/wordml" xmlns:wps="http://schemas.microsoft.com/office/word/2010/wordprocessingShape" mc:Ignorable="w14 w15 w16se w16cid w16 w16cex w16sdtdh wp14">
   <w:endnote w:type="separator" w:id="-1">
     <w:p>
       <w:r>
@@ -5673,7 +5641,7 @@
 </file>
 
 <file path=word/footer1.xml><?xml version="1.0" encoding="utf-8"?>
-<w:ftr xmlns:wpc="http://schemas.microsoft.com/office/word/2010/wordprocessingCanvas" xmlns:cx="http://schemas.microsoft.com/office/drawing/2014/chartex" xmlns:cx1="http://schemas.microsoft.com/office/drawing/2015/9/8/chartex" xmlns:cx2="http://schemas.microsoft.com/office/drawing/2015/10/21/chartex" xmlns:cx3="http://schemas.microsoft.com/office/drawing/2016/5/9/chartex" xmlns:cx4="http://schemas.microsoft.com/office/drawing/2016/5/10/chartex" xmlns:cx5="http://schemas.microsoft.com/office/drawing/2016/5/11/chartex" xmlns:cx6="http://schemas.microsoft.com/office/drawing/2016/5/12/chartex" xmlns:cx7="http://schemas.microsoft.com/office/drawing/2016/5/13/chartex" xmlns:cx8="http://schemas.microsoft.com/office/drawing/2016/5/14/chartex" xmlns:mc="http://schemas.openxmlformats.org/markup-compatibility/2006" xmlns:aink="http://schemas.microsoft.com/office/drawing/2016/ink" xmlns:am3d="http://schemas.microsoft.com/office/drawing/2017/model3d" xmlns:o="urn:schemas-microsoft-com:office:office" xmlns:oel="http://schemas.microsoft.com/office/2019/extlst" xmlns:r="http://schemas.openxmlformats.org/officeDocument/2006/relationships" xmlns:m="http://schemas.openxmlformats.org/officeDocument/2006/math" xmlns:v="urn:schemas-microsoft-com:vml" xmlns:wp14="http://schemas.microsoft.com/office/word/2010/wordprocessingDrawing" xmlns:wp="http://schemas.openxmlformats.org/drawingml/2006/wordprocessingDrawing" xmlns:w10="urn:schemas-microsoft-com:office:word" xmlns:w="http://schemas.openxmlformats.org/wordprocessingml/2006/main" xmlns:w14="http://schemas.microsoft.com/office/word/2010/wordml" xmlns:w15="http://schemas.microsoft.com/office/word/2012/wordml" xmlns:w16cex="http://schemas.microsoft.com/office/word/2018/wordml/cex" xmlns:w16cid="http://schemas.microsoft.com/office/word/2016/wordml/cid" xmlns:w16="http://schemas.microsoft.com/office/word/2018/wordml" xmlns:w16du="http://schemas.microsoft.com/office/word/2023/wordml/word16du" xmlns:w16sdtdh="http://schemas.microsoft.com/office/word/2020/wordml/sdtdatahash" xmlns:w16se="http://schemas.microsoft.com/office/word/2015/wordml/symex" xmlns:wpg="http://schemas.microsoft.com/office/word/2010/wordprocessingGroup" xmlns:wpi="http://schemas.microsoft.com/office/word/2010/wordprocessingInk" xmlns:wne="http://schemas.microsoft.com/office/word/2006/wordml" xmlns:wps="http://schemas.microsoft.com/office/word/2010/wordprocessingShape" mc:Ignorable="w14 w15 w16se w16cid w16 w16cex w16sdtdh w16du wp14">
+<w:ftr xmlns:wpc="http://schemas.microsoft.com/office/word/2010/wordprocessingCanvas" xmlns:cx="http://schemas.microsoft.com/office/drawing/2014/chartex" xmlns:cx1="http://schemas.microsoft.com/office/drawing/2015/9/8/chartex" xmlns:cx2="http://schemas.microsoft.com/office/drawing/2015/10/21/chartex" xmlns:cx3="http://schemas.microsoft.com/office/drawing/2016/5/9/chartex" xmlns:cx4="http://schemas.microsoft.com/office/drawing/2016/5/10/chartex" xmlns:cx5="http://schemas.microsoft.com/office/drawing/2016/5/11/chartex" xmlns:cx6="http://schemas.microsoft.com/office/drawing/2016/5/12/chartex" xmlns:cx7="http://schemas.microsoft.com/office/drawing/2016/5/13/chartex" xmlns:cx8="http://schemas.microsoft.com/office/drawing/2016/5/14/chartex" xmlns:mc="http://schemas.openxmlformats.org/markup-compatibility/2006" xmlns:aink="http://schemas.microsoft.com/office/drawing/2016/ink" xmlns:am3d="http://schemas.microsoft.com/office/drawing/2017/model3d" xmlns:o="urn:schemas-microsoft-com:office:office" xmlns:r="http://schemas.openxmlformats.org/officeDocument/2006/relationships" xmlns:m="http://schemas.openxmlformats.org/officeDocument/2006/math" xmlns:v="urn:schemas-microsoft-com:vml" xmlns:wp14="http://schemas.microsoft.com/office/word/2010/wordprocessingDrawing" xmlns:wp="http://schemas.openxmlformats.org/drawingml/2006/wordprocessingDrawing" xmlns:w10="urn:schemas-microsoft-com:office:word" xmlns:w="http://schemas.openxmlformats.org/wordprocessingml/2006/main" xmlns:w14="http://schemas.microsoft.com/office/word/2010/wordml" xmlns:w15="http://schemas.microsoft.com/office/word/2012/wordml" xmlns:w16cex="http://schemas.microsoft.com/office/word/2018/wordml/cex" xmlns:w16cid="http://schemas.microsoft.com/office/word/2016/wordml/cid" xmlns:w16="http://schemas.microsoft.com/office/word/2018/wordml" xmlns:w16sdtdh="http://schemas.microsoft.com/office/word/2020/wordml/sdtdatahash" xmlns:w16se="http://schemas.microsoft.com/office/word/2015/wordml/symex" xmlns:wpg="http://schemas.microsoft.com/office/word/2010/wordprocessingGroup" xmlns:wpi="http://schemas.microsoft.com/office/word/2010/wordprocessingInk" xmlns:wne="http://schemas.microsoft.com/office/word/2006/wordml" xmlns:wps="http://schemas.microsoft.com/office/word/2010/wordprocessingShape" mc:Ignorable="w14 w15 w16se w16cid w16 w16cex w16sdtdh wp14">
   <w:p>
     <w:pPr>
       <w:pStyle w:val="Piedepgina"/>
@@ -5872,7 +5840,7 @@
             </wp:anchor>
           </w:drawing>
         </mc:Choice>
-        <mc:Fallback>
+        <mc:Fallback xmlns:w16du="http://schemas.microsoft.com/office/word/2023/wordml/word16du" xmlns:oel="http://schemas.microsoft.com/office/2019/extlst">
           <w:pict>
             <v:rect w14:anchorId="59A44658" id="Rectángulo 9" o:spid="_x0000_s1028" style="position:absolute;left:0;text-align:left;margin-left:-3.15pt;margin-top:-35.2pt;width:614.25pt;height:70.15pt;z-index:-251660288;visibility:visible;mso-wrap-style:square;mso-width-percent:0;mso-height-percent:0;mso-wrap-distance-left:9pt;mso-wrap-distance-top:0;mso-wrap-distance-right:9pt;mso-wrap-distance-bottom:0;mso-position-horizontal:absolute;mso-position-horizontal-relative:page;mso-position-vertical:absolute;mso-position-vertical-relative:text;mso-width-percent:0;mso-height-percent:0;mso-width-relative:margin;mso-height-relative:margin;v-text-anchor:middle" o:gfxdata="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" fillcolor="#00b0f0" stroked="f" strokeweight="1pt">
               <v:textbox>
@@ -6001,7 +5969,7 @@
 </file>
 
 <file path=word/footnotes.xml><?xml version="1.0" encoding="utf-8"?>
-<w:footnotes xmlns:wpc="http://schemas.microsoft.com/office/word/2010/wordprocessingCanvas" xmlns:cx="http://schemas.microsoft.com/office/drawing/2014/chartex" xmlns:cx1="http://schemas.microsoft.com/office/drawing/2015/9/8/chartex" xmlns:cx2="http://schemas.microsoft.com/office/drawing/2015/10/21/chartex" xmlns:cx3="http://schemas.microsoft.com/office/drawing/2016/5/9/chartex" xmlns:cx4="http://schemas.microsoft.com/office/drawing/2016/5/10/chartex" xmlns:cx5="http://schemas.microsoft.com/office/drawing/2016/5/11/chartex" xmlns:cx6="http://schemas.microsoft.com/office/drawing/2016/5/12/chartex" xmlns:cx7="http://schemas.microsoft.com/office/drawing/2016/5/13/chartex" xmlns:cx8="http://schemas.microsoft.com/office/drawing/2016/5/14/chartex" xmlns:mc="http://schemas.openxmlformats.org/markup-compatibility/2006" xmlns:aink="http://schemas.microsoft.com/office/drawing/2016/ink" xmlns:am3d="http://schemas.microsoft.com/office/drawing/2017/model3d" xmlns:o="urn:schemas-microsoft-com:office:office" xmlns:oel="http://schemas.microsoft.com/office/2019/extlst" xmlns:r="http://schemas.openxmlformats.org/officeDocument/2006/relationships" xmlns:m="http://schemas.openxmlformats.org/officeDocument/2006/math" xmlns:v="urn:schemas-microsoft-com:vml" xmlns:wp14="http://schemas.microsoft.com/office/word/2010/wordprocessingDrawing" xmlns:wp="http://schemas.openxmlformats.org/drawingml/2006/wordprocessingDrawing" xmlns:w10="urn:schemas-microsoft-com:office:word" xmlns:w="http://schemas.openxmlformats.org/wordprocessingml/2006/main" xmlns:w14="http://schemas.microsoft.com/office/word/2010/wordml" xmlns:w15="http://schemas.microsoft.com/office/word/2012/wordml" xmlns:w16cex="http://schemas.microsoft.com/office/word/2018/wordml/cex" xmlns:w16cid="http://schemas.microsoft.com/office/word/2016/wordml/cid" xmlns:w16="http://schemas.microsoft.com/office/word/2018/wordml" xmlns:w16du="http://schemas.microsoft.com/office/word/2023/wordml/word16du" xmlns:w16sdtdh="http://schemas.microsoft.com/office/word/2020/wordml/sdtdatahash" xmlns:w16se="http://schemas.microsoft.com/office/word/2015/wordml/symex" xmlns:wpg="http://schemas.microsoft.com/office/word/2010/wordprocessingGroup" xmlns:wpi="http://schemas.microsoft.com/office/word/2010/wordprocessingInk" xmlns:wne="http://schemas.microsoft.com/office/word/2006/wordml" xmlns:wps="http://schemas.microsoft.com/office/word/2010/wordprocessingShape" mc:Ignorable="w14 w15 w16se w16cid w16 w16cex w16sdtdh w16du wp14">
+<w:footnotes xmlns:wpc="http://schemas.microsoft.com/office/word/2010/wordprocessingCanvas" xmlns:cx="http://schemas.microsoft.com/office/drawing/2014/chartex" xmlns:cx1="http://schemas.microsoft.com/office/drawing/2015/9/8/chartex" xmlns:cx2="http://schemas.microsoft.com/office/drawing/2015/10/21/chartex" xmlns:cx3="http://schemas.microsoft.com/office/drawing/2016/5/9/chartex" xmlns:cx4="http://schemas.microsoft.com/office/drawing/2016/5/10/chartex" xmlns:cx5="http://schemas.microsoft.com/office/drawing/2016/5/11/chartex" xmlns:cx6="http://schemas.microsoft.com/office/drawing/2016/5/12/chartex" xmlns:cx7="http://schemas.microsoft.com/office/drawing/2016/5/13/chartex" xmlns:cx8="http://schemas.microsoft.com/office/drawing/2016/5/14/chartex" xmlns:mc="http://schemas.openxmlformats.org/markup-compatibility/2006" xmlns:aink="http://schemas.microsoft.com/office/drawing/2016/ink" xmlns:am3d="http://schemas.microsoft.com/office/drawing/2017/model3d" xmlns:o="urn:schemas-microsoft-com:office:office" xmlns:r="http://schemas.openxmlformats.org/officeDocument/2006/relationships" xmlns:m="http://schemas.openxmlformats.org/officeDocument/2006/math" xmlns:v="urn:schemas-microsoft-com:vml" xmlns:wp14="http://schemas.microsoft.com/office/word/2010/wordprocessingDrawing" xmlns:wp="http://schemas.openxmlformats.org/drawingml/2006/wordprocessingDrawing" xmlns:w10="urn:schemas-microsoft-com:office:word" xmlns:w="http://schemas.openxmlformats.org/wordprocessingml/2006/main" xmlns:w14="http://schemas.microsoft.com/office/word/2010/wordml" xmlns:w15="http://schemas.microsoft.com/office/word/2012/wordml" xmlns:w16cex="http://schemas.microsoft.com/office/word/2018/wordml/cex" xmlns:w16cid="http://schemas.microsoft.com/office/word/2016/wordml/cid" xmlns:w16="http://schemas.microsoft.com/office/word/2018/wordml" xmlns:w16sdtdh="http://schemas.microsoft.com/office/word/2020/wordml/sdtdatahash" xmlns:w16se="http://schemas.microsoft.com/office/word/2015/wordml/symex" xmlns:wpg="http://schemas.microsoft.com/office/word/2010/wordprocessingGroup" xmlns:wpi="http://schemas.microsoft.com/office/word/2010/wordprocessingInk" xmlns:wne="http://schemas.microsoft.com/office/word/2006/wordml" xmlns:wps="http://schemas.microsoft.com/office/word/2010/wordprocessingShape" mc:Ignorable="w14 w15 w16se w16cid w16 w16cex w16sdtdh wp14">
   <w:footnote w:type="separator" w:id="-1">
     <w:p>
       <w:r>
@@ -6020,7 +5988,7 @@
 </file>
 
 <file path=word/header1.xml><?xml version="1.0" encoding="utf-8"?>
-<w:hdr xmlns:wpc="http://schemas.microsoft.com/office/word/2010/wordprocessingCanvas" xmlns:cx="http://schemas.microsoft.com/office/drawing/2014/chartex" xmlns:cx1="http://schemas.microsoft.com/office/drawing/2015/9/8/chartex" xmlns:cx2="http://schemas.microsoft.com/office/drawing/2015/10/21/chartex" xmlns:cx3="http://schemas.microsoft.com/office/drawing/2016/5/9/chartex" xmlns:cx4="http://schemas.microsoft.com/office/drawing/2016/5/10/chartex" xmlns:cx5="http://schemas.microsoft.com/office/drawing/2016/5/11/chartex" xmlns:cx6="http://schemas.microsoft.com/office/drawing/2016/5/12/chartex" xmlns:cx7="http://schemas.microsoft.com/office/drawing/2016/5/13/chartex" xmlns:cx8="http://schemas.microsoft.com/office/drawing/2016/5/14/chartex" xmlns:mc="http://schemas.openxmlformats.org/markup-compatibility/2006" xmlns:aink="http://schemas.microsoft.com/office/drawing/2016/ink" xmlns:am3d="http://schemas.microsoft.com/office/drawing/2017/model3d" xmlns:o="urn:schemas-microsoft-com:office:office" xmlns:oel="http://schemas.microsoft.com/office/2019/extlst" xmlns:r="http://schemas.openxmlformats.org/officeDocument/2006/relationships" xmlns:m="http://schemas.openxmlformats.org/officeDocument/2006/math" xmlns:v="urn:schemas-microsoft-com:vml" xmlns:wp14="http://schemas.microsoft.com/office/word/2010/wordprocessingDrawing" xmlns:wp="http://schemas.openxmlformats.org/drawingml/2006/wordprocessingDrawing" xmlns:w10="urn:schemas-microsoft-com:office:word" xmlns:w="http://schemas.openxmlformats.org/wordprocessingml/2006/main" xmlns:w14="http://schemas.microsoft.com/office/word/2010/wordml" xmlns:w15="http://schemas.microsoft.com/office/word/2012/wordml" xmlns:w16cex="http://schemas.microsoft.com/office/word/2018/wordml/cex" xmlns:w16cid="http://schemas.microsoft.com/office/word/2016/wordml/cid" xmlns:w16="http://schemas.microsoft.com/office/word/2018/wordml" xmlns:w16du="http://schemas.microsoft.com/office/word/2023/wordml/word16du" xmlns:w16sdtdh="http://schemas.microsoft.com/office/word/2020/wordml/sdtdatahash" xmlns:w16se="http://schemas.microsoft.com/office/word/2015/wordml/symex" xmlns:wpg="http://schemas.microsoft.com/office/word/2010/wordprocessingGroup" xmlns:wpi="http://schemas.microsoft.com/office/word/2010/wordprocessingInk" xmlns:wne="http://schemas.microsoft.com/office/word/2006/wordml" xmlns:wps="http://schemas.microsoft.com/office/word/2010/wordprocessingShape" mc:Ignorable="w14 w15 w16se w16cid w16 w16cex w16sdtdh w16du wp14">
+<w:hdr xmlns:wpc="http://schemas.microsoft.com/office/word/2010/wordprocessingCanvas" xmlns:cx="http://schemas.microsoft.com/office/drawing/2014/chartex" xmlns:cx1="http://schemas.microsoft.com/office/drawing/2015/9/8/chartex" xmlns:cx2="http://schemas.microsoft.com/office/drawing/2015/10/21/chartex" xmlns:cx3="http://schemas.microsoft.com/office/drawing/2016/5/9/chartex" xmlns:cx4="http://schemas.microsoft.com/office/drawing/2016/5/10/chartex" xmlns:cx5="http://schemas.microsoft.com/office/drawing/2016/5/11/chartex" xmlns:cx6="http://schemas.microsoft.com/office/drawing/2016/5/12/chartex" xmlns:cx7="http://schemas.microsoft.com/office/drawing/2016/5/13/chartex" xmlns:cx8="http://schemas.microsoft.com/office/drawing/2016/5/14/chartex" xmlns:mc="http://schemas.openxmlformats.org/markup-compatibility/2006" xmlns:aink="http://schemas.microsoft.com/office/drawing/2016/ink" xmlns:am3d="http://schemas.microsoft.com/office/drawing/2017/model3d" xmlns:o="urn:schemas-microsoft-com:office:office" xmlns:r="http://schemas.openxmlformats.org/officeDocument/2006/relationships" xmlns:m="http://schemas.openxmlformats.org/officeDocument/2006/math" xmlns:v="urn:schemas-microsoft-com:vml" xmlns:wp14="http://schemas.microsoft.com/office/word/2010/wordprocessingDrawing" xmlns:wp="http://schemas.openxmlformats.org/drawingml/2006/wordprocessingDrawing" xmlns:w10="urn:schemas-microsoft-com:office:word" xmlns:w="http://schemas.openxmlformats.org/wordprocessingml/2006/main" xmlns:w14="http://schemas.microsoft.com/office/word/2010/wordml" xmlns:w15="http://schemas.microsoft.com/office/word/2012/wordml" xmlns:w16cex="http://schemas.microsoft.com/office/word/2018/wordml/cex" xmlns:w16cid="http://schemas.microsoft.com/office/word/2016/wordml/cid" xmlns:w16="http://schemas.microsoft.com/office/word/2018/wordml" xmlns:w16sdtdh="http://schemas.microsoft.com/office/word/2020/wordml/sdtdatahash" xmlns:w16se="http://schemas.microsoft.com/office/word/2015/wordml/symex" xmlns:wpg="http://schemas.microsoft.com/office/word/2010/wordprocessingGroup" xmlns:wpi="http://schemas.microsoft.com/office/word/2010/wordprocessingInk" xmlns:wne="http://schemas.microsoft.com/office/word/2006/wordml" xmlns:wps="http://schemas.microsoft.com/office/word/2010/wordprocessingShape" mc:Ignorable="w14 w15 w16se w16cid w16 w16cex w16sdtdh wp14">
   <w:p>
     <w:pPr>
       <w:pStyle w:val="Encabezado"/>
@@ -6089,6 +6057,7 @@
                               <w:rFonts w:ascii="Asap" w:hAnsi="Asap"/>
                               <w:b/>
                               <w:bCs/>
+                              <w:color w:val="00CC00"/>
                             </w:rPr>
                             <w:t>Aprobado</w:t>
                           </w:r>
@@ -6105,17 +6074,18 @@
                               </w:rPr>
                               <w:id w:val="1361703527"/>
                               <w14:checkbox>
-                                <w14:checked w14:val="0"/>
+                                <w14:checked w14:val="1"/>
                                 <w14:checkedState w14:val="2612" w14:font="MS Gothic"/>
                                 <w14:uncheckedState w14:val="2610" w14:font="MS Gothic"/>
                               </w14:checkbox>
                             </w:sdtPr>
+                            <w:sdtEndPr/>
                             <w:sdtContent>
                               <w:r>
                                 <w:rPr>
                                   <w:rFonts w:ascii="MS Gothic" w:eastAsia="MS Gothic" w:hAnsi="MS Gothic" w:hint="eastAsia"/>
                                 </w:rPr>
-                                <w:t>☐</w:t>
+                                <w:t>☒</w:t>
                               </w:r>
                             </w:sdtContent>
                           </w:sdt>
@@ -6131,6 +6101,7 @@
                               <w:rFonts w:ascii="Asap" w:hAnsi="Asap"/>
                               <w:b/>
                               <w:bCs/>
+                              <w:color w:val="FD1503"/>
                             </w:rPr>
                             <w:t>Nueva Revisión</w:t>
                           </w:r>
@@ -6147,17 +6118,18 @@
                               </w:rPr>
                               <w:id w:val="-2003806419"/>
                               <w14:checkbox>
-                                <w14:checked w14:val="1"/>
+                                <w14:checked w14:val="0"/>
                                 <w14:checkedState w14:val="2612" w14:font="MS Gothic"/>
                                 <w14:uncheckedState w14:val="2610" w14:font="MS Gothic"/>
                               </w14:checkbox>
                             </w:sdtPr>
+                            <w:sdtEndPr/>
                             <w:sdtContent>
                               <w:r>
                                 <w:rPr>
                                   <w:rFonts w:ascii="MS Gothic" w:eastAsia="MS Gothic" w:hAnsi="MS Gothic" w:hint="eastAsia"/>
                                 </w:rPr>
-                                <w:t>☒</w:t>
+                                <w:t>☐</w:t>
                               </w:r>
                             </w:sdtContent>
                           </w:sdt>
@@ -6185,7 +6157,7 @@
               <v:stroke joinstyle="miter"/>
               <v:path gradientshapeok="t" o:connecttype="rect"/>
             </v:shapetype>
-            <v:shape id="Cuadro de texto 2" o:spid="_x0000_s1026" type="#_x0000_t202" style="position:absolute;margin-left:229.5pt;margin-top:18.85pt;width:201.75pt;height:24pt;z-index:251658240;visibility:visible;mso-wrap-style:square;mso-width-percent:0;mso-height-percent:0;mso-wrap-distance-left:9pt;mso-wrap-distance-top:3.6pt;mso-wrap-distance-right:9pt;mso-wrap-distance-bottom:3.6pt;mso-position-horizontal:absolute;mso-position-horizontal-relative:text;mso-position-vertical:absolute;mso-position-vertical-relative:text;mso-width-percent:0;mso-height-percent:0;mso-width-relative:margin;mso-height-relative:margin;v-text-anchor:top" o:gfxdata="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" fillcolor="#f2f2f2 [3052]" stroked="f">
+            <v:shape id="Cuadro de texto 2" o:spid="_x0000_s1026" type="#_x0000_t202" style="position:absolute;margin-left:229.5pt;margin-top:18.85pt;width:201.75pt;height:24pt;z-index:251658240;visibility:visible;mso-wrap-style:square;mso-width-percent:0;mso-height-percent:0;mso-wrap-distance-left:9pt;mso-wrap-distance-top:3.6pt;mso-wrap-distance-right:9pt;mso-wrap-distance-bottom:3.6pt;mso-position-horizontal:absolute;mso-position-horizontal-relative:text;mso-position-vertical:absolute;mso-position-vertical-relative:text;mso-width-percent:0;mso-height-percent:0;mso-width-relative:margin;mso-height-relative:margin;v-text-anchor:top" o:gfxdata="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" fillcolor="#f2f2f2 [3052]" stroked="f">
               <v:textbox>
                 <w:txbxContent>
                   <w:p>
@@ -6201,6 +6173,7 @@
                         <w:rFonts w:ascii="Asap" w:hAnsi="Asap"/>
                         <w:b/>
                         <w:bCs/>
+                        <w:color w:val="00CC00"/>
                       </w:rPr>
                       <w:t>Aprobado</w:t>
                     </w:r>
@@ -6217,17 +6190,18 @@
                         </w:rPr>
                         <w:id w:val="1361703527"/>
                         <w14:checkbox>
-                          <w14:checked w14:val="0"/>
+                          <w14:checked w14:val="1"/>
                           <w14:checkedState w14:val="2612" w14:font="MS Gothic"/>
                           <w14:uncheckedState w14:val="2610" w14:font="MS Gothic"/>
                         </w14:checkbox>
                       </w:sdtPr>
+                      <w:sdtEndPr/>
                       <w:sdtContent>
                         <w:r>
                           <w:rPr>
                             <w:rFonts w:ascii="MS Gothic" w:eastAsia="MS Gothic" w:hAnsi="MS Gothic" w:hint="eastAsia"/>
                           </w:rPr>
-                          <w:t>☐</w:t>
+                          <w:t>☒</w:t>
                         </w:r>
                       </w:sdtContent>
                     </w:sdt>
@@ -6243,6 +6217,7 @@
                         <w:rFonts w:ascii="Asap" w:hAnsi="Asap"/>
                         <w:b/>
                         <w:bCs/>
+                        <w:color w:val="FD1503"/>
                       </w:rPr>
                       <w:t>Nueva Revisión</w:t>
                     </w:r>
@@ -6259,17 +6234,18 @@
                         </w:rPr>
                         <w:id w:val="-2003806419"/>
                         <w14:checkbox>
-                          <w14:checked w14:val="1"/>
+                          <w14:checked w14:val="0"/>
                           <w14:checkedState w14:val="2612" w14:font="MS Gothic"/>
                           <w14:uncheckedState w14:val="2610" w14:font="MS Gothic"/>
                         </w14:checkbox>
                       </w:sdtPr>
+                      <w:sdtEndPr/>
                       <w:sdtContent>
                         <w:r>
                           <w:rPr>
                             <w:rFonts w:ascii="MS Gothic" w:eastAsia="MS Gothic" w:hAnsi="MS Gothic" w:hint="eastAsia"/>
                           </w:rPr>
-                          <w:t>☒</w:t>
+                          <w:t>☐</w:t>
                         </w:r>
                       </w:sdtContent>
                     </w:sdt>
@@ -6486,7 +6462,7 @@
             </wp:anchor>
           </w:drawing>
         </mc:Choice>
-        <mc:Fallback>
+        <mc:Fallback xmlns:w16du="http://schemas.microsoft.com/office/word/2023/wordml/word16du" xmlns:oel="http://schemas.microsoft.com/office/2019/extlst">
           <w:pict>
             <v:shape w14:anchorId="0BDB122E" id="_x0000_s1027" type="#_x0000_t202" style="position:absolute;margin-left:460.5pt;margin-top:8.35pt;width:88.5pt;height:110.6pt;z-index:251657216;visibility:visible;mso-wrap-style:square;mso-width-percent:0;mso-height-percent:200;mso-wrap-distance-left:9pt;mso-wrap-distance-top:3.6pt;mso-wrap-distance-right:9pt;mso-wrap-distance-bottom:3.6pt;mso-position-horizontal:absolute;mso-position-horizontal-relative:text;mso-position-vertical:absolute;mso-position-vertical-relative:text;mso-width-percent:0;mso-height-percent:200;mso-width-relative:margin;mso-height-relative:margin;v-text-anchor:top" o:gfxdata="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" filled="f" stroked="f">
               <v:textbox style="mso-fit-shape-to-text:t">
@@ -6693,7 +6669,7 @@
 </file>
 
 <file path=word/numbering.xml><?xml version="1.0" encoding="utf-8"?>
-<w:numbering xmlns:wpc="http://schemas.microsoft.com/office/word/2010/wordprocessingCanvas" xmlns:cx="http://schemas.microsoft.com/office/drawing/2014/chartex" xmlns:cx1="http://schemas.microsoft.com/office/drawing/2015/9/8/chartex" xmlns:cx2="http://schemas.microsoft.com/office/drawing/2015/10/21/chartex" xmlns:cx3="http://schemas.microsoft.com/office/drawing/2016/5/9/chartex" xmlns:cx4="http://schemas.microsoft.com/office/drawing/2016/5/10/chartex" xmlns:cx5="http://schemas.microsoft.com/office/drawing/2016/5/11/chartex" xmlns:cx6="http://schemas.microsoft.com/office/drawing/2016/5/12/chartex" xmlns:cx7="http://schemas.microsoft.com/office/drawing/2016/5/13/chartex" xmlns:cx8="http://schemas.microsoft.com/office/drawing/2016/5/14/chartex" xmlns:mc="http://schemas.openxmlformats.org/markup-compatibility/2006" xmlns:aink="http://schemas.microsoft.com/office/drawing/2016/ink" xmlns:am3d="http://schemas.microsoft.com/office/drawing/2017/model3d" xmlns:o="urn:schemas-microsoft-com:office:office" xmlns:oel="http://schemas.microsoft.com/office/2019/extlst" xmlns:r="http://schemas.openxmlformats.org/officeDocument/2006/relationships" xmlns:m="http://schemas.openxmlformats.org/officeDocument/2006/math" xmlns:v="urn:schemas-microsoft-com:vml" xmlns:wp14="http://schemas.microsoft.com/office/word/2010/wordprocessingDrawing" xmlns:wp="http://schemas.openxmlformats.org/drawingml/2006/wordprocessingDrawing" xmlns:w10="urn:schemas-microsoft-com:office:word" xmlns:w="http://schemas.openxmlformats.org/wordprocessingml/2006/main" xmlns:w14="http://schemas.microsoft.com/office/word/2010/wordml" xmlns:w15="http://schemas.microsoft.com/office/word/2012/wordml" xmlns:w16cex="http://schemas.microsoft.com/office/word/2018/wordml/cex" xmlns:w16cid="http://schemas.microsoft.com/office/word/2016/wordml/cid" xmlns:w16="http://schemas.microsoft.com/office/word/2018/wordml" xmlns:w16du="http://schemas.microsoft.com/office/word/2023/wordml/word16du" xmlns:w16sdtdh="http://schemas.microsoft.com/office/word/2020/wordml/sdtdatahash" xmlns:w16se="http://schemas.microsoft.com/office/word/2015/wordml/symex" xmlns:wpg="http://schemas.microsoft.com/office/word/2010/wordprocessingGroup" xmlns:wpi="http://schemas.microsoft.com/office/word/2010/wordprocessingInk" xmlns:wne="http://schemas.microsoft.com/office/word/2006/wordml" xmlns:wps="http://schemas.microsoft.com/office/word/2010/wordprocessingShape" mc:Ignorable="w14 w15 w16se w16cid w16 w16cex w16sdtdh w16du wp14">
+<w:numbering xmlns:wpc="http://schemas.microsoft.com/office/word/2010/wordprocessingCanvas" xmlns:cx="http://schemas.microsoft.com/office/drawing/2014/chartex" xmlns:cx1="http://schemas.microsoft.com/office/drawing/2015/9/8/chartex" xmlns:cx2="http://schemas.microsoft.com/office/drawing/2015/10/21/chartex" xmlns:cx3="http://schemas.microsoft.com/office/drawing/2016/5/9/chartex" xmlns:cx4="http://schemas.microsoft.com/office/drawing/2016/5/10/chartex" xmlns:cx5="http://schemas.microsoft.com/office/drawing/2016/5/11/chartex" xmlns:cx6="http://schemas.microsoft.com/office/drawing/2016/5/12/chartex" xmlns:cx7="http://schemas.microsoft.com/office/drawing/2016/5/13/chartex" xmlns:cx8="http://schemas.microsoft.com/office/drawing/2016/5/14/chartex" xmlns:mc="http://schemas.openxmlformats.org/markup-compatibility/2006" xmlns:aink="http://schemas.microsoft.com/office/drawing/2016/ink" xmlns:am3d="http://schemas.microsoft.com/office/drawing/2017/model3d" xmlns:o="urn:schemas-microsoft-com:office:office" xmlns:r="http://schemas.openxmlformats.org/officeDocument/2006/relationships" xmlns:m="http://schemas.openxmlformats.org/officeDocument/2006/math" xmlns:v="urn:schemas-microsoft-com:vml" xmlns:wp14="http://schemas.microsoft.com/office/word/2010/wordprocessingDrawing" xmlns:wp="http://schemas.openxmlformats.org/drawingml/2006/wordprocessingDrawing" xmlns:w10="urn:schemas-microsoft-com:office:word" xmlns:w="http://schemas.openxmlformats.org/wordprocessingml/2006/main" xmlns:w14="http://schemas.microsoft.com/office/word/2010/wordml" xmlns:w15="http://schemas.microsoft.com/office/word/2012/wordml" xmlns:w16cex="http://schemas.microsoft.com/office/word/2018/wordml/cex" xmlns:w16cid="http://schemas.microsoft.com/office/word/2016/wordml/cid" xmlns:w16="http://schemas.microsoft.com/office/word/2018/wordml" xmlns:w16sdtdh="http://schemas.microsoft.com/office/word/2020/wordml/sdtdatahash" xmlns:w16se="http://schemas.microsoft.com/office/word/2015/wordml/symex" xmlns:wpg="http://schemas.microsoft.com/office/word/2010/wordprocessingGroup" xmlns:wpi="http://schemas.microsoft.com/office/word/2010/wordprocessingInk" xmlns:wne="http://schemas.microsoft.com/office/word/2006/wordml" xmlns:wps="http://schemas.microsoft.com/office/word/2010/wordprocessingShape" mc:Ignorable="w14 w15 w16se w16cid w16 w16cex w16sdtdh wp14">
   <w:abstractNum w:abstractNumId="0" w15:restartNumberingAfterBreak="0">
     <w:nsid w:val="0A145A6A"/>
     <w:multiLevelType w:val="hybridMultilevel"/>
@@ -7267,29 +7243,29 @@
       </w:rPr>
     </w:lvl>
   </w:abstractNum>
-  <w:num w:numId="1" w16cid:durableId="527714754">
+  <w:num w:numId="1">
     <w:abstractNumId w:val="0"/>
   </w:num>
-  <w:num w:numId="2" w16cid:durableId="1654021556">
+  <w:num w:numId="2">
     <w:abstractNumId w:val="3"/>
   </w:num>
-  <w:num w:numId="3" w16cid:durableId="966544989">
+  <w:num w:numId="3">
     <w:abstractNumId w:val="5"/>
   </w:num>
-  <w:num w:numId="4" w16cid:durableId="1315598231">
+  <w:num w:numId="4">
     <w:abstractNumId w:val="4"/>
   </w:num>
-  <w:num w:numId="5" w16cid:durableId="1872918719">
+  <w:num w:numId="5">
     <w:abstractNumId w:val="1"/>
   </w:num>
-  <w:num w:numId="6" w16cid:durableId="229997946">
+  <w:num w:numId="6">
     <w:abstractNumId w:val="2"/>
   </w:num>
 </w:numbering>
 </file>
 
 <file path=word/styles.xml><?xml version="1.0" encoding="utf-8"?>
-<w:styles xmlns:mc="http://schemas.openxmlformats.org/markup-compatibility/2006" xmlns:r="http://schemas.openxmlformats.org/officeDocument/2006/relationships" xmlns:w="http://schemas.openxmlformats.org/wordprocessingml/2006/main" xmlns:w14="http://schemas.microsoft.com/office/word/2010/wordml" xmlns:w15="http://schemas.microsoft.com/office/word/2012/wordml" xmlns:w16cex="http://schemas.microsoft.com/office/word/2018/wordml/cex" xmlns:w16cid="http://schemas.microsoft.com/office/word/2016/wordml/cid" xmlns:w16="http://schemas.microsoft.com/office/word/2018/wordml" xmlns:w16du="http://schemas.microsoft.com/office/word/2023/wordml/word16du" xmlns:w16sdtdh="http://schemas.microsoft.com/office/word/2020/wordml/sdtdatahash" xmlns:w16se="http://schemas.microsoft.com/office/word/2015/wordml/symex" mc:Ignorable="w14 w15 w16se w16cid w16 w16cex w16sdtdh w16du">
+<w:styles xmlns:mc="http://schemas.openxmlformats.org/markup-compatibility/2006" xmlns:r="http://schemas.openxmlformats.org/officeDocument/2006/relationships" xmlns:w="http://schemas.openxmlformats.org/wordprocessingml/2006/main" xmlns:w14="http://schemas.microsoft.com/office/word/2010/wordml" xmlns:w15="http://schemas.microsoft.com/office/word/2012/wordml" xmlns:w16cex="http://schemas.microsoft.com/office/word/2018/wordml/cex" xmlns:w16cid="http://schemas.microsoft.com/office/word/2016/wordml/cid" xmlns:w16="http://schemas.microsoft.com/office/word/2018/wordml" xmlns:w16sdtdh="http://schemas.microsoft.com/office/word/2020/wordml/sdtdatahash" xmlns:w16se="http://schemas.microsoft.com/office/word/2015/wordml/symex" mc:Ignorable="w14 w15 w16se w16cid w16 w16cex w16sdtdh">
   <w:docDefaults>
     <w:rPrDefault>
       <w:rPr>

</xml_diff>